<commit_message>
module-10_2 updated on 25.3.23 at 07:53am from home
</commit_message>
<xml_diff>
--- a/module-10_2/module-10_2.docx
+++ b/module-10_2/module-10_2.docx
@@ -59,16 +59,64 @@
           <w:sz w:val="24"/>
           <w:szCs w:val="24"/>
         </w:rPr>
-        <w:t xml:space="preserve">Project Name: </w:t>
-      </w:r>
-      <w:r>
-        <w:rPr>
-          <w:sz w:val="24"/>
-          <w:szCs w:val="24"/>
-        </w:rPr>
-        <w:t xml:space="preserve">Email &amp; Password validation using </w:t>
-      </w:r>
-      <w:proofErr w:type="spellStart"/>
+        <w:t xml:space="preserve"> </w:t>
+      </w:r>
+      <w:r>
+        <w:rPr>
+          <w:sz w:val="24"/>
+          <w:szCs w:val="24"/>
+        </w:rPr>
+        <w:t>[module</w:t>
+      </w:r>
+      <w:r>
+        <w:rPr>
+          <w:sz w:val="24"/>
+          <w:szCs w:val="24"/>
+        </w:rPr>
+        <w:t>-10_</w:t>
+      </w:r>
+      <w:r>
+        <w:rPr>
+          <w:sz w:val="24"/>
+          <w:szCs w:val="24"/>
+        </w:rPr>
+        <w:t>2</w:t>
+      </w:r>
+      <w:r>
+        <w:rPr>
+          <w:sz w:val="24"/>
+          <w:szCs w:val="24"/>
+        </w:rPr>
+        <w:t>:</w:t>
+      </w:r>
+      <w:r>
+        <w:rPr>
+          <w:sz w:val="24"/>
+          <w:szCs w:val="24"/>
+        </w:rPr>
+        <w:t xml:space="preserve"> </w:t>
+      </w:r>
+      <w:r>
+        <w:rPr>
+          <w:sz w:val="24"/>
+          <w:szCs w:val="24"/>
+        </w:rPr>
+        <w:t>module-10_</w:t>
+      </w:r>
+      <w:r>
+        <w:rPr>
+          <w:sz w:val="24"/>
+          <w:szCs w:val="24"/>
+        </w:rPr>
+        <w:t>2</w:t>
+      </w:r>
+      <w:r>
+        <w:rPr>
+          <w:sz w:val="24"/>
+          <w:szCs w:val="24"/>
+        </w:rPr>
+        <w:t xml:space="preserve"> is about </w:t>
+      </w:r>
       <w:r>
         <w:rPr>
           <w:sz w:val="24"/>
@@ -76,23 +124,6 @@
         </w:rPr>
         <w:t>useReducer</w:t>
       </w:r>
-      <w:proofErr w:type="spellEnd"/>
-      <w:r>
-        <w:rPr>
-          <w:sz w:val="24"/>
-          <w:szCs w:val="24"/>
-        </w:rPr>
-        <w:t xml:space="preserve"> &amp; </w:t>
-      </w:r>
-      <w:proofErr w:type="spellStart"/>
-      <w:r>
-        <w:rPr>
-          <w:sz w:val="24"/>
-          <w:szCs w:val="24"/>
-        </w:rPr>
-        <w:t>useEffects</w:t>
-      </w:r>
-      <w:proofErr w:type="spellEnd"/>
       <w:r>
         <w:rPr>
           <w:sz w:val="24"/>
@@ -100,6 +131,22 @@
         </w:rPr>
         <w:t>.</w:t>
       </w:r>
+    </w:p>
+    <w:p>
+      <w:pPr>
+        <w:spacing w:after="0" w:line="276" w:lineRule="auto"/>
+        <w:rPr>
+          <w:sz w:val="24"/>
+          <w:szCs w:val="24"/>
+        </w:rPr>
+      </w:pPr>
+      <w:r>
+        <w:rPr>
+          <w:sz w:val="24"/>
+          <w:szCs w:val="24"/>
+        </w:rPr>
+        <w:t>Project Name: Email &amp; Password validation using useReducer &amp; useEffect.</w:t>
+      </w:r>
       <w:r>
         <w:rPr>
           <w:sz w:val="24"/>
@@ -107,63 +154,15 @@
         </w:rPr>
         <w:br/>
       </w:r>
-      <w:r>
-        <w:rPr>
-          <w:sz w:val="24"/>
-          <w:szCs w:val="24"/>
-        </w:rPr>
-        <w:t>[module</w:t>
-      </w:r>
-      <w:r>
-        <w:rPr>
-          <w:sz w:val="24"/>
-          <w:szCs w:val="24"/>
-        </w:rPr>
-        <w:t>-10_</w:t>
-      </w:r>
-      <w:r>
-        <w:rPr>
-          <w:sz w:val="24"/>
-          <w:szCs w:val="24"/>
-        </w:rPr>
-        <w:t>2</w:t>
-      </w:r>
-      <w:r>
-        <w:rPr>
-          <w:sz w:val="24"/>
-          <w:szCs w:val="24"/>
-        </w:rPr>
-        <w:t>:</w:t>
-      </w:r>
-      <w:r>
-        <w:rPr>
-          <w:sz w:val="24"/>
-          <w:szCs w:val="24"/>
-        </w:rPr>
-        <w:t xml:space="preserve"> </w:t>
-      </w:r>
-      <w:r>
-        <w:rPr>
-          <w:sz w:val="24"/>
-          <w:szCs w:val="24"/>
-        </w:rPr>
-        <w:t>module-10_</w:t>
-      </w:r>
-      <w:r>
-        <w:rPr>
-          <w:sz w:val="24"/>
-          <w:szCs w:val="24"/>
-        </w:rPr>
-        <w:t>2</w:t>
-      </w:r>
-      <w:r>
-        <w:rPr>
-          <w:sz w:val="24"/>
-          <w:szCs w:val="24"/>
-        </w:rPr>
-        <w:t xml:space="preserve"> is about </w:t>
-      </w:r>
-      <w:proofErr w:type="spellStart"/>
+    </w:p>
+    <w:p>
+      <w:pPr>
+        <w:spacing w:after="0" w:line="276" w:lineRule="auto"/>
+        <w:rPr>
+          <w:sz w:val="24"/>
+          <w:szCs w:val="24"/>
+        </w:rPr>
+      </w:pPr>
       <w:r>
         <w:rPr>
           <w:sz w:val="24"/>
@@ -171,66 +170,36 @@
         </w:rPr>
         <w:t>useReducer</w:t>
       </w:r>
-      <w:proofErr w:type="spellEnd"/>
-      <w:r>
-        <w:rPr>
-          <w:sz w:val="24"/>
-          <w:szCs w:val="24"/>
-        </w:rPr>
-        <w:t>.</w:t>
-      </w:r>
-    </w:p>
-    <w:p>
-      <w:pPr>
-        <w:spacing w:after="0" w:line="276" w:lineRule="auto"/>
-        <w:rPr>
-          <w:sz w:val="24"/>
-          <w:szCs w:val="24"/>
-        </w:rPr>
-      </w:pPr>
-      <w:proofErr w:type="spellStart"/>
-      <w:proofErr w:type="gramStart"/>
-      <w:r>
-        <w:rPr>
-          <w:sz w:val="24"/>
-          <w:szCs w:val="24"/>
-        </w:rPr>
-        <w:t>useReducers</w:t>
-      </w:r>
-      <w:proofErr w:type="spellEnd"/>
-      <w:r>
-        <w:rPr>
-          <w:sz w:val="24"/>
-          <w:szCs w:val="24"/>
-        </w:rPr>
-        <w:t>,,,</w:t>
-      </w:r>
-      <w:proofErr w:type="gramEnd"/>
-    </w:p>
-    <w:p>
-      <w:pPr>
-        <w:spacing w:after="0" w:line="276" w:lineRule="auto"/>
-        <w:rPr>
-          <w:sz w:val="24"/>
-          <w:szCs w:val="24"/>
-        </w:rPr>
-      </w:pPr>
-      <w:r>
-        <w:rPr>
-          <w:sz w:val="24"/>
-          <w:szCs w:val="24"/>
-        </w:rPr>
-        <w:t xml:space="preserve">when updating state based on another state =&gt; </w:t>
-      </w:r>
-      <w:proofErr w:type="spellStart"/>
-      <w:r>
-        <w:rPr>
-          <w:sz w:val="24"/>
-          <w:szCs w:val="24"/>
-        </w:rPr>
-        <w:t>useReducer</w:t>
-      </w:r>
-      <w:proofErr w:type="spellEnd"/>
+      <w:r>
+        <w:rPr>
+          <w:sz w:val="24"/>
+          <w:szCs w:val="24"/>
+        </w:rPr>
+        <w:t xml:space="preserve"> hook</w:t>
+      </w:r>
+      <w:r>
+        <w:rPr>
+          <w:sz w:val="24"/>
+          <w:szCs w:val="24"/>
+        </w:rPr>
+        <w:t xml:space="preserve"> is the best choice,</w:t>
+      </w:r>
+    </w:p>
+    <w:p>
+      <w:pPr>
+        <w:spacing w:after="0" w:line="276" w:lineRule="auto"/>
+        <w:rPr>
+          <w:sz w:val="24"/>
+          <w:szCs w:val="24"/>
+        </w:rPr>
+      </w:pPr>
+      <w:r>
+        <w:rPr>
+          <w:sz w:val="24"/>
+          <w:szCs w:val="24"/>
+        </w:rPr>
+        <w:t>when updating state based on another state =&gt; useReducer</w:t>
+      </w:r>
     </w:p>
     <w:p>
       <w:pPr>
@@ -261,121 +230,23 @@
           <w:sz w:val="24"/>
           <w:szCs w:val="24"/>
         </w:rPr>
-        <w:t xml:space="preserve">syntax for </w:t>
-      </w:r>
-      <w:proofErr w:type="spellStart"/>
-      <w:r>
-        <w:rPr>
-          <w:sz w:val="24"/>
-          <w:szCs w:val="24"/>
-        </w:rPr>
-        <w:t>useReducer</w:t>
-      </w:r>
-      <w:proofErr w:type="spellEnd"/>
-      <w:r>
-        <w:rPr>
-          <w:sz w:val="24"/>
-          <w:szCs w:val="24"/>
-        </w:rPr>
-        <w:t xml:space="preserve"> hook =&gt;</w:t>
-      </w:r>
-    </w:p>
-    <w:p>
-      <w:pPr>
-        <w:spacing w:after="0" w:line="276" w:lineRule="auto"/>
-        <w:rPr>
-          <w:sz w:val="24"/>
-          <w:szCs w:val="24"/>
-        </w:rPr>
-      </w:pPr>
-      <w:r>
-        <w:rPr>
-          <w:sz w:val="24"/>
-          <w:szCs w:val="24"/>
-        </w:rPr>
-        <w:t xml:space="preserve">const [state, </w:t>
-      </w:r>
-      <w:proofErr w:type="spellStart"/>
-      <w:r>
-        <w:rPr>
-          <w:sz w:val="24"/>
-          <w:szCs w:val="24"/>
-        </w:rPr>
-        <w:t>dispatchFunc</w:t>
-      </w:r>
-      <w:proofErr w:type="spellEnd"/>
-      <w:r>
-        <w:rPr>
-          <w:sz w:val="24"/>
-          <w:szCs w:val="24"/>
-        </w:rPr>
-        <w:t xml:space="preserve">] = </w:t>
-      </w:r>
-      <w:proofErr w:type="spellStart"/>
-      <w:proofErr w:type="gramStart"/>
-      <w:r>
-        <w:rPr>
-          <w:sz w:val="24"/>
-          <w:szCs w:val="24"/>
-        </w:rPr>
-        <w:t>useReducer</w:t>
-      </w:r>
-      <w:proofErr w:type="spellEnd"/>
-      <w:r>
-        <w:rPr>
-          <w:sz w:val="24"/>
-          <w:szCs w:val="24"/>
-        </w:rPr>
-        <w:t>(</w:t>
-      </w:r>
-      <w:proofErr w:type="spellStart"/>
-      <w:proofErr w:type="gramEnd"/>
-      <w:r>
-        <w:rPr>
-          <w:sz w:val="24"/>
-          <w:szCs w:val="24"/>
-        </w:rPr>
-        <w:t>reducerFunc</w:t>
-      </w:r>
-      <w:proofErr w:type="spellEnd"/>
-      <w:r>
-        <w:rPr>
-          <w:sz w:val="24"/>
-          <w:szCs w:val="24"/>
-        </w:rPr>
-        <w:t xml:space="preserve">, </w:t>
-      </w:r>
-      <w:proofErr w:type="spellStart"/>
-      <w:r>
-        <w:rPr>
-          <w:sz w:val="24"/>
-          <w:szCs w:val="24"/>
-        </w:rPr>
-        <w:t>initialState</w:t>
-      </w:r>
-      <w:proofErr w:type="spellEnd"/>
-      <w:r>
-        <w:rPr>
-          <w:sz w:val="24"/>
-          <w:szCs w:val="24"/>
-        </w:rPr>
-        <w:t xml:space="preserve">, </w:t>
-      </w:r>
-      <w:proofErr w:type="spellStart"/>
-      <w:r>
-        <w:rPr>
-          <w:sz w:val="24"/>
-          <w:szCs w:val="24"/>
-        </w:rPr>
-        <w:t>initialFunc</w:t>
-      </w:r>
-      <w:proofErr w:type="spellEnd"/>
-      <w:r>
-        <w:rPr>
-          <w:sz w:val="24"/>
-          <w:szCs w:val="24"/>
-        </w:rPr>
-        <w:t>);</w:t>
+        <w:t>syntax for useReducer hook =&gt;</w:t>
+      </w:r>
+    </w:p>
+    <w:p>
+      <w:pPr>
+        <w:spacing w:after="0" w:line="276" w:lineRule="auto"/>
+        <w:rPr>
+          <w:sz w:val="24"/>
+          <w:szCs w:val="24"/>
+        </w:rPr>
+      </w:pPr>
+      <w:r>
+        <w:rPr>
+          <w:sz w:val="24"/>
+          <w:szCs w:val="24"/>
+        </w:rPr>
+        <w:t>const [state, dispatchFunc] = useReducer(reducerFunc, initialState, initialFunc);</w:t>
       </w:r>
     </w:p>
     <w:p>
@@ -402,130 +273,44 @@
           <w:szCs w:val="24"/>
         </w:rPr>
       </w:pPr>
-      <w:proofErr w:type="spellStart"/>
-      <w:proofErr w:type="gramStart"/>
-      <w:r>
-        <w:rPr>
-          <w:sz w:val="24"/>
-          <w:szCs w:val="24"/>
-        </w:rPr>
-        <w:t>dispatchFunc</w:t>
-      </w:r>
-      <w:proofErr w:type="spellEnd"/>
-      <w:r>
-        <w:rPr>
-          <w:sz w:val="24"/>
-          <w:szCs w:val="24"/>
-        </w:rPr>
-        <w:t xml:space="preserve"> :</w:t>
-      </w:r>
-      <w:proofErr w:type="gramEnd"/>
-      <w:r>
-        <w:rPr>
-          <w:sz w:val="24"/>
-          <w:szCs w:val="24"/>
-        </w:rPr>
-        <w:t xml:space="preserve"> dispatch an action, this action goes to </w:t>
-      </w:r>
-      <w:proofErr w:type="spellStart"/>
-      <w:r>
-        <w:rPr>
-          <w:sz w:val="24"/>
-          <w:szCs w:val="24"/>
-        </w:rPr>
-        <w:t>reducerFunc</w:t>
-      </w:r>
-      <w:proofErr w:type="spellEnd"/>
-      <w:r>
-        <w:rPr>
-          <w:sz w:val="24"/>
-          <w:szCs w:val="24"/>
-        </w:rPr>
-        <w:t xml:space="preserve"> as parameter. </w:t>
-      </w:r>
-    </w:p>
-    <w:p>
-      <w:pPr>
-        <w:spacing w:after="0" w:line="276" w:lineRule="auto"/>
-        <w:rPr>
-          <w:sz w:val="24"/>
-          <w:szCs w:val="24"/>
-        </w:rPr>
-      </w:pPr>
-      <w:proofErr w:type="spellStart"/>
-      <w:proofErr w:type="gramStart"/>
-      <w:r>
-        <w:rPr>
-          <w:sz w:val="24"/>
-          <w:szCs w:val="24"/>
-        </w:rPr>
-        <w:t>reducerFunc</w:t>
-      </w:r>
-      <w:proofErr w:type="spellEnd"/>
-      <w:r>
-        <w:rPr>
-          <w:sz w:val="24"/>
-          <w:szCs w:val="24"/>
-        </w:rPr>
-        <w:t xml:space="preserve"> :</w:t>
-      </w:r>
-      <w:proofErr w:type="gramEnd"/>
-      <w:r>
-        <w:rPr>
-          <w:sz w:val="24"/>
-          <w:szCs w:val="24"/>
-        </w:rPr>
-        <w:t xml:space="preserve"> receives two arg. (</w:t>
-      </w:r>
-      <w:proofErr w:type="spellStart"/>
-      <w:r>
-        <w:rPr>
-          <w:sz w:val="24"/>
-          <w:szCs w:val="24"/>
-        </w:rPr>
-        <w:t>prevState</w:t>
-      </w:r>
-      <w:proofErr w:type="spellEnd"/>
-      <w:r>
-        <w:rPr>
-          <w:sz w:val="24"/>
-          <w:szCs w:val="24"/>
-        </w:rPr>
-        <w:t>, action) =&gt; new state snapshot</w:t>
-      </w:r>
-    </w:p>
-    <w:p>
-      <w:pPr>
-        <w:spacing w:after="0" w:line="276" w:lineRule="auto"/>
-        <w:rPr>
-          <w:sz w:val="24"/>
-          <w:szCs w:val="24"/>
-        </w:rPr>
-      </w:pPr>
-      <w:proofErr w:type="spellStart"/>
-      <w:proofErr w:type="gramStart"/>
-      <w:r>
-        <w:rPr>
-          <w:sz w:val="24"/>
-          <w:szCs w:val="24"/>
-        </w:rPr>
-        <w:t>initialState</w:t>
-      </w:r>
-      <w:proofErr w:type="spellEnd"/>
-      <w:r>
-        <w:rPr>
-          <w:sz w:val="24"/>
-          <w:szCs w:val="24"/>
-        </w:rPr>
-        <w:t xml:space="preserve"> :</w:t>
-      </w:r>
-      <w:proofErr w:type="gramEnd"/>
-      <w:r>
-        <w:rPr>
-          <w:sz w:val="24"/>
-          <w:szCs w:val="24"/>
-        </w:rPr>
-        <w:t xml:space="preserve"> initial state </w:t>
+      <w:r>
+        <w:rPr>
+          <w:sz w:val="24"/>
+          <w:szCs w:val="24"/>
+        </w:rPr>
+        <w:t xml:space="preserve">dispatchFunc : dispatch an action, this action goes to reducerFunc as parameter. </w:t>
+      </w:r>
+    </w:p>
+    <w:p>
+      <w:pPr>
+        <w:spacing w:after="0" w:line="276" w:lineRule="auto"/>
+        <w:rPr>
+          <w:sz w:val="24"/>
+          <w:szCs w:val="24"/>
+        </w:rPr>
+      </w:pPr>
+      <w:r>
+        <w:rPr>
+          <w:sz w:val="24"/>
+          <w:szCs w:val="24"/>
+        </w:rPr>
+        <w:t>reducerFunc : receives two arg. (prevState, action) =&gt; new state snapshot</w:t>
+      </w:r>
+    </w:p>
+    <w:p>
+      <w:pPr>
+        <w:spacing w:after="0" w:line="276" w:lineRule="auto"/>
+        <w:rPr>
+          <w:sz w:val="24"/>
+          <w:szCs w:val="24"/>
+        </w:rPr>
+      </w:pPr>
+      <w:r>
+        <w:rPr>
+          <w:sz w:val="24"/>
+          <w:szCs w:val="24"/>
+        </w:rPr>
+        <w:t xml:space="preserve">initialState : initial state </w:t>
       </w:r>
     </w:p>
     <w:p>
@@ -537,30 +322,12 @@
           <w:szCs w:val="24"/>
         </w:rPr>
       </w:pPr>
-      <w:proofErr w:type="spellStart"/>
-      <w:proofErr w:type="gramStart"/>
-      <w:r>
-        <w:rPr>
-          <w:sz w:val="24"/>
-          <w:szCs w:val="24"/>
-        </w:rPr>
-        <w:t>initialFunc</w:t>
-      </w:r>
-      <w:proofErr w:type="spellEnd"/>
-      <w:r>
-        <w:rPr>
-          <w:sz w:val="24"/>
-          <w:szCs w:val="24"/>
-        </w:rPr>
-        <w:t xml:space="preserve"> :</w:t>
-      </w:r>
-      <w:proofErr w:type="gramEnd"/>
-      <w:r>
-        <w:rPr>
-          <w:sz w:val="24"/>
-          <w:szCs w:val="24"/>
-        </w:rPr>
-        <w:t xml:space="preserve"> function to set initial state</w:t>
+      <w:r>
+        <w:rPr>
+          <w:sz w:val="24"/>
+          <w:szCs w:val="24"/>
+        </w:rPr>
+        <w:t>initialFunc : function to set initial state</w:t>
       </w:r>
       <w:r>
         <w:rPr>

</xml_diff>